<commit_message>
added ACID property with example
</commit_message>
<xml_diff>
--- a/Database Interview Question.docx
+++ b/Database Interview Question.docx
@@ -3,11 +3,51 @@
 <w:document xmlns:wpc="http://schemas.microsoft.com/office/word/2010/wordprocessingCanvas" xmlns:cx="http://schemas.microsoft.com/office/drawing/2014/chartex" xmlns:mc="http://schemas.openxmlformats.org/markup-compatibility/2006" xmlns:o="urn:schemas-microsoft-com:office:office" xmlns:r="http://schemas.openxmlformats.org/officeDocument/2006/relationships" xmlns:m="http://schemas.openxmlformats.org/officeDocument/2006/math" xmlns:v="urn:schemas-microsoft-com:vml" xmlns:wp14="http://schemas.microsoft.com/office/word/2010/wordprocessingDrawing" xmlns:wp="http://schemas.openxmlformats.org/drawingml/2006/wordprocessingDrawing" xmlns:w10="urn:schemas-microsoft-com:office:word" xmlns:w="http://schemas.openxmlformats.org/wordprocessingml/2006/main" xmlns:w14="http://schemas.microsoft.com/office/word/2010/wordml" xmlns:w15="http://schemas.microsoft.com/office/word/2012/wordml" xmlns:w16se="http://schemas.microsoft.com/office/word/2015/wordml/symex" xmlns:wpg="http://schemas.microsoft.com/office/word/2010/wordprocessingGroup" xmlns:wpi="http://schemas.microsoft.com/office/word/2010/wordprocessingInk" xmlns:wne="http://schemas.microsoft.com/office/word/2006/wordml" xmlns:wps="http://schemas.microsoft.com/office/word/2010/wordprocessingShape" mc:Ignorable="w14 w15 w16se wp14">
   <w:body>
     <w:p>
-      <w:bookmarkStart w:id="0" w:name="_GoBack"/>
+      <w:pPr>
+        <w:rPr>
+          <w:sz w:val="26"/>
+          <w:szCs w:val="26"/>
+        </w:rPr>
+      </w:pPr>
+    </w:p>
+    <w:p>
+      <w:pPr>
+        <w:rPr>
+          <w:sz w:val="26"/>
+          <w:szCs w:val="26"/>
+        </w:rPr>
+      </w:pPr>
+    </w:p>
+    <w:p>
+      <w:pPr>
+        <w:rPr>
+          <w:sz w:val="26"/>
+          <w:szCs w:val="26"/>
+        </w:rPr>
+      </w:pPr>
+    </w:p>
+    <w:p>
+      <w:pPr>
+        <w:rPr>
+          <w:sz w:val="26"/>
+          <w:szCs w:val="26"/>
+        </w:rPr>
+      </w:pPr>
+    </w:p>
+    <w:p>
+      <w:pPr>
+        <w:rPr>
+          <w:sz w:val="26"/>
+          <w:szCs w:val="26"/>
+        </w:rPr>
+      </w:pPr>
       <w:r>
         <w:rPr>
           <w:noProof/>
+          <w:sz w:val="26"/>
+          <w:szCs w:val="26"/>
         </w:rPr>
+        <w:lastRenderedPageBreak/>
         <w:drawing>
           <wp:inline distT="0" distB="0" distL="0" distR="0">
             <wp:extent cx="6675120" cy="7917180"/>
@@ -24,7 +64,7 @@
                     <pic:cNvPicPr/>
                   </pic:nvPicPr>
                   <pic:blipFill>
-                    <a:blip r:embed="rId4">
+                    <a:blip r:embed="rId5">
                       <a:extLst>
                         <a:ext uri="{28A0092B-C50C-407E-A947-70E740481C1C}">
                           <a14:useLocalDpi xmlns:a14="http://schemas.microsoft.com/office/drawing/2010/main" val="0"/>
@@ -50,7 +90,370 @@
           </wp:inline>
         </w:drawing>
       </w:r>
-      <w:bookmarkEnd w:id="0"/>
+    </w:p>
+    <w:p>
+      <w:pPr>
+        <w:rPr>
+          <w:sz w:val="26"/>
+          <w:szCs w:val="26"/>
+        </w:rPr>
+      </w:pPr>
+    </w:p>
+    <w:p>
+      <w:pPr>
+        <w:rPr>
+          <w:sz w:val="26"/>
+          <w:szCs w:val="26"/>
+        </w:rPr>
+      </w:pPr>
+    </w:p>
+    <w:p>
+      <w:pPr>
+        <w:rPr>
+          <w:sz w:val="26"/>
+          <w:szCs w:val="26"/>
+        </w:rPr>
+      </w:pPr>
+    </w:p>
+    <w:tbl>
+      <w:tblPr>
+        <w:tblStyle w:val="TableGrid"/>
+        <w:tblW w:w="0" w:type="auto"/>
+        <w:tblLook w:val="04A0" w:firstRow="1" w:lastRow="0" w:firstColumn="1" w:lastColumn="0" w:noHBand="0" w:noVBand="1"/>
+      </w:tblPr>
+      <w:tblGrid>
+        <w:gridCol w:w="10502"/>
+      </w:tblGrid>
+      <w:tr>
+        <w:tc>
+          <w:tcPr>
+            <w:tcW w:w="10502" w:type="dxa"/>
+          </w:tcPr>
+          <w:p>
+            <w:pPr>
+              <w:rPr>
+                <w:sz w:val="26"/>
+                <w:szCs w:val="26"/>
+              </w:rPr>
+            </w:pPr>
+            <w:r>
+              <w:rPr>
+                <w:b/>
+                <w:sz w:val="26"/>
+                <w:szCs w:val="26"/>
+              </w:rPr>
+              <w:lastRenderedPageBreak/>
+              <w:t>ACID</w:t>
+            </w:r>
+            <w:r>
+              <w:rPr>
+                <w:sz w:val="26"/>
+                <w:szCs w:val="26"/>
+              </w:rPr>
+              <w:t xml:space="preserve"> properties are a set of principles that ensure the </w:t>
+            </w:r>
+            <w:r>
+              <w:rPr>
+                <w:b/>
+                <w:sz w:val="26"/>
+                <w:szCs w:val="26"/>
+              </w:rPr>
+              <w:t>reliability</w:t>
+            </w:r>
+            <w:r>
+              <w:rPr>
+                <w:sz w:val="26"/>
+                <w:szCs w:val="26"/>
+              </w:rPr>
+              <w:t xml:space="preserve"> and </w:t>
+            </w:r>
+            <w:r>
+              <w:rPr>
+                <w:b/>
+                <w:sz w:val="26"/>
+                <w:szCs w:val="26"/>
+              </w:rPr>
+              <w:t>consistency</w:t>
+            </w:r>
+            <w:r>
+              <w:rPr>
+                <w:sz w:val="26"/>
+                <w:szCs w:val="26"/>
+              </w:rPr>
+              <w:t xml:space="preserve"> of data in a database system. ACID stands for </w:t>
+            </w:r>
+            <w:r>
+              <w:rPr>
+                <w:b/>
+                <w:sz w:val="26"/>
+                <w:szCs w:val="26"/>
+              </w:rPr>
+              <w:t>Atomicity</w:t>
+            </w:r>
+            <w:r>
+              <w:rPr>
+                <w:sz w:val="26"/>
+                <w:szCs w:val="26"/>
+              </w:rPr>
+              <w:t xml:space="preserve">, </w:t>
+            </w:r>
+            <w:r>
+              <w:rPr>
+                <w:b/>
+                <w:sz w:val="26"/>
+                <w:szCs w:val="26"/>
+              </w:rPr>
+              <w:t>Consistency</w:t>
+            </w:r>
+            <w:r>
+              <w:rPr>
+                <w:sz w:val="26"/>
+                <w:szCs w:val="26"/>
+              </w:rPr>
+              <w:t xml:space="preserve">, </w:t>
+            </w:r>
+            <w:r>
+              <w:rPr>
+                <w:b/>
+                <w:sz w:val="26"/>
+                <w:szCs w:val="26"/>
+              </w:rPr>
+              <w:t>Isolation</w:t>
+            </w:r>
+            <w:r>
+              <w:rPr>
+                <w:sz w:val="26"/>
+                <w:szCs w:val="26"/>
+              </w:rPr>
+              <w:t xml:space="preserve">, and </w:t>
+            </w:r>
+            <w:r>
+              <w:rPr>
+                <w:b/>
+                <w:sz w:val="26"/>
+                <w:szCs w:val="26"/>
+              </w:rPr>
+              <w:t>Durability</w:t>
+            </w:r>
+            <w:r>
+              <w:rPr>
+                <w:sz w:val="26"/>
+                <w:szCs w:val="26"/>
+              </w:rPr>
+              <w:t>. Here are some real-life examples of ACID properties in database transactions:</w:t>
+            </w:r>
+          </w:p>
+        </w:tc>
+      </w:tr>
+      <w:tr>
+        <w:tc>
+          <w:tcPr>
+            <w:tcW w:w="10502" w:type="dxa"/>
+          </w:tcPr>
+          <w:p>
+            <w:pPr>
+              <w:rPr>
+                <w:sz w:val="26"/>
+                <w:szCs w:val="26"/>
+              </w:rPr>
+            </w:pPr>
+            <w:r>
+              <w:rPr>
+                <w:b/>
+                <w:sz w:val="26"/>
+                <w:szCs w:val="26"/>
+              </w:rPr>
+              <w:t>Atomicity</w:t>
+            </w:r>
+            <w:r>
+              <w:rPr>
+                <w:sz w:val="26"/>
+                <w:szCs w:val="26"/>
+              </w:rPr>
+              <w:t xml:space="preserve">: Suppose you want to book a flight and a hotel for your vacation. You use an online travel agency that offers a package deal for both. The transaction involves two operations: reserving a seat on the flight and booking a room in the hotel. Atomicity means that either both operations are completed successfully, or none of them are. If the flight reservation fails, for example, due to unavailability of seats, then the hotel booking is also canceled. </w:t>
+            </w:r>
+            <w:r>
+              <w:rPr>
+                <w:sz w:val="26"/>
+                <w:szCs w:val="26"/>
+              </w:rPr>
+              <w:t>This way, you don’t end up paying for a hotel without a flight, or vice versa</w:t>
+            </w:r>
+            <w:r>
+              <w:rPr>
+                <w:sz w:val="26"/>
+                <w:szCs w:val="26"/>
+              </w:rPr>
+              <w:t>.</w:t>
+            </w:r>
+          </w:p>
+        </w:tc>
+      </w:tr>
+      <w:tr>
+        <w:tc>
+          <w:tcPr>
+            <w:tcW w:w="10502" w:type="dxa"/>
+          </w:tcPr>
+          <w:p>
+            <w:pPr>
+              <w:rPr>
+                <w:sz w:val="26"/>
+                <w:szCs w:val="26"/>
+              </w:rPr>
+            </w:pPr>
+            <w:r>
+              <w:rPr>
+                <w:b/>
+                <w:sz w:val="26"/>
+                <w:szCs w:val="26"/>
+              </w:rPr>
+              <w:t>Consistency</w:t>
+            </w:r>
+            <w:r>
+              <w:rPr>
+                <w:sz w:val="26"/>
+                <w:szCs w:val="26"/>
+              </w:rPr>
+              <w:t xml:space="preserve">: Suppose you have a bank account with a balance of $1000. You withdraw $200 from an ATM and then check your balance from another ATM. Consistency means that the balance shown on both ATMs is $800, reflecting the effect of your withdrawal. </w:t>
+            </w:r>
+            <w:r>
+              <w:rPr>
+                <w:sz w:val="26"/>
+                <w:szCs w:val="26"/>
+              </w:rPr>
+              <w:t xml:space="preserve">The database maintains the </w:t>
+            </w:r>
+            <w:r>
+              <w:rPr>
+                <w:b/>
+                <w:sz w:val="26"/>
+                <w:szCs w:val="26"/>
+              </w:rPr>
+              <w:t>integrity</w:t>
+            </w:r>
+            <w:r>
+              <w:rPr>
+                <w:sz w:val="26"/>
+                <w:szCs w:val="26"/>
+              </w:rPr>
+              <w:t xml:space="preserve"> of the data by enforcing rules and constraints, such as the balance cannot be negative, or the sum of all debits and credits must be zero</w:t>
+            </w:r>
+            <w:r>
+              <w:rPr>
+                <w:sz w:val="26"/>
+                <w:szCs w:val="26"/>
+              </w:rPr>
+              <w:t>.</w:t>
+            </w:r>
+          </w:p>
+        </w:tc>
+      </w:tr>
+      <w:tr>
+        <w:tc>
+          <w:tcPr>
+            <w:tcW w:w="10502" w:type="dxa"/>
+          </w:tcPr>
+          <w:p>
+            <w:pPr>
+              <w:rPr>
+                <w:sz w:val="26"/>
+                <w:szCs w:val="26"/>
+              </w:rPr>
+            </w:pPr>
+            <w:r>
+              <w:rPr>
+                <w:b/>
+                <w:sz w:val="26"/>
+                <w:szCs w:val="26"/>
+              </w:rPr>
+              <w:t>I</w:t>
+            </w:r>
+            <w:r>
+              <w:rPr>
+                <w:b/>
+                <w:sz w:val="26"/>
+                <w:szCs w:val="26"/>
+              </w:rPr>
+              <w:t>solation</w:t>
+            </w:r>
+            <w:r>
+              <w:rPr>
+                <w:sz w:val="26"/>
+                <w:szCs w:val="26"/>
+              </w:rPr>
+              <w:t xml:space="preserve">: Suppose you and your friend share a Netflix account and want to watch different shows at the same time. You log in from your laptop and your friend logs in from his phone. Isolation means that each of you can access and modify the data on your own device without affecting the other’s view or experience. </w:t>
+            </w:r>
+            <w:r>
+              <w:rPr>
+                <w:sz w:val="26"/>
+                <w:szCs w:val="26"/>
+              </w:rPr>
+              <w:t>The database ensures that concurrent transactions do not interfere with each other by using locking mechanisms or other techniques</w:t>
+            </w:r>
+            <w:r>
+              <w:rPr>
+                <w:sz w:val="26"/>
+                <w:szCs w:val="26"/>
+              </w:rPr>
+              <w:t>.</w:t>
+            </w:r>
+          </w:p>
+        </w:tc>
+      </w:tr>
+      <w:tr>
+        <w:tc>
+          <w:tcPr>
+            <w:tcW w:w="10502" w:type="dxa"/>
+          </w:tcPr>
+          <w:p>
+            <w:pPr>
+              <w:rPr>
+                <w:sz w:val="26"/>
+                <w:szCs w:val="26"/>
+              </w:rPr>
+            </w:pPr>
+            <w:bookmarkStart w:id="0" w:name="_GoBack"/>
+            <w:r>
+              <w:rPr>
+                <w:b/>
+                <w:sz w:val="26"/>
+                <w:szCs w:val="26"/>
+              </w:rPr>
+              <w:t>Durability</w:t>
+            </w:r>
+            <w:bookmarkEnd w:id="0"/>
+            <w:r>
+              <w:rPr>
+                <w:sz w:val="26"/>
+                <w:szCs w:val="26"/>
+              </w:rPr>
+              <w:t xml:space="preserve">: Suppose you order a pizza online and pay with your credit card. The transaction involves updating the inventory of the pizza store, charging your credit card, and sending you a confirmation email. Durability means that once the transaction is completed successfully, the changes made to the database are permanent and will not be lost or undone even if there is a power outage, a system crash, or a network failure. </w:t>
+            </w:r>
+            <w:r>
+              <w:rPr>
+                <w:sz w:val="26"/>
+                <w:szCs w:val="26"/>
+              </w:rPr>
+              <w:t>The database achieves durability by writing the changes to a log file or a backup device</w:t>
+            </w:r>
+            <w:r>
+              <w:rPr>
+                <w:sz w:val="26"/>
+                <w:szCs w:val="26"/>
+              </w:rPr>
+              <w:t>.</w:t>
+            </w:r>
+          </w:p>
+        </w:tc>
+      </w:tr>
+    </w:tbl>
+    <w:p>
+      <w:pPr>
+        <w:rPr>
+          <w:sz w:val="26"/>
+          <w:szCs w:val="26"/>
+        </w:rPr>
+      </w:pPr>
     </w:p>
     <w:sectPr>
       <w:pgSz w:w="12240" w:h="15840"/>
@@ -60,6 +463,163 @@
     </w:sectPr>
   </w:body>
 </w:document>
+</file>
+
+<file path=word/numbering.xml><?xml version="1.0" encoding="utf-8"?>
+<w:numbering xmlns:wpc="http://schemas.microsoft.com/office/word/2010/wordprocessingCanvas" xmlns:cx="http://schemas.microsoft.com/office/drawing/2014/chartex" xmlns:mc="http://schemas.openxmlformats.org/markup-compatibility/2006" xmlns:o="urn:schemas-microsoft-com:office:office" xmlns:r="http://schemas.openxmlformats.org/officeDocument/2006/relationships" xmlns:m="http://schemas.openxmlformats.org/officeDocument/2006/math" xmlns:v="urn:schemas-microsoft-com:vml" xmlns:wp14="http://schemas.microsoft.com/office/word/2010/wordprocessingDrawing" xmlns:wp="http://schemas.openxmlformats.org/drawingml/2006/wordprocessingDrawing" xmlns:w10="urn:schemas-microsoft-com:office:word" xmlns:w="http://schemas.openxmlformats.org/wordprocessingml/2006/main" xmlns:w14="http://schemas.microsoft.com/office/word/2010/wordml" xmlns:w15="http://schemas.microsoft.com/office/word/2012/wordml" xmlns:w16se="http://schemas.microsoft.com/office/word/2015/wordml/symex" xmlns:wpg="http://schemas.microsoft.com/office/word/2010/wordprocessingGroup" xmlns:wpi="http://schemas.microsoft.com/office/word/2010/wordprocessingInk" xmlns:wne="http://schemas.microsoft.com/office/word/2006/wordml" xmlns:wps="http://schemas.microsoft.com/office/word/2010/wordprocessingShape" mc:Ignorable="w14 w15 w16se wp14">
+  <w:abstractNum w:abstractNumId="0" w15:restartNumberingAfterBreak="0">
+    <w:nsid w:val="0FAF5664"/>
+    <w:multiLevelType w:val="multilevel"/>
+    <w:tmpl w:val="04D6E7E2"/>
+    <w:lvl w:ilvl="0">
+      <w:start w:val="1"/>
+      <w:numFmt w:val="bullet"/>
+      <w:lvlText w:val=""/>
+      <w:lvlJc w:val="left"/>
+      <w:pPr>
+        <w:tabs>
+          <w:tab w:val="num" w:pos="720"/>
+        </w:tabs>
+        <w:ind w:left="720" w:hanging="360"/>
+      </w:pPr>
+      <w:rPr>
+        <w:rFonts w:ascii="Symbol" w:hAnsi="Symbol" w:hint="default"/>
+        <w:sz w:val="20"/>
+      </w:rPr>
+    </w:lvl>
+    <w:lvl w:ilvl="1" w:tentative="1">
+      <w:start w:val="1"/>
+      <w:numFmt w:val="bullet"/>
+      <w:lvlText w:val="o"/>
+      <w:lvlJc w:val="left"/>
+      <w:pPr>
+        <w:tabs>
+          <w:tab w:val="num" w:pos="1440"/>
+        </w:tabs>
+        <w:ind w:left="1440" w:hanging="360"/>
+      </w:pPr>
+      <w:rPr>
+        <w:rFonts w:ascii="Courier New" w:hAnsi="Courier New" w:hint="default"/>
+        <w:sz w:val="20"/>
+      </w:rPr>
+    </w:lvl>
+    <w:lvl w:ilvl="2" w:tentative="1">
+      <w:start w:val="1"/>
+      <w:numFmt w:val="bullet"/>
+      <w:lvlText w:val=""/>
+      <w:lvlJc w:val="left"/>
+      <w:pPr>
+        <w:tabs>
+          <w:tab w:val="num" w:pos="2160"/>
+        </w:tabs>
+        <w:ind w:left="2160" w:hanging="360"/>
+      </w:pPr>
+      <w:rPr>
+        <w:rFonts w:ascii="Wingdings" w:hAnsi="Wingdings" w:hint="default"/>
+        <w:sz w:val="20"/>
+      </w:rPr>
+    </w:lvl>
+    <w:lvl w:ilvl="3" w:tentative="1">
+      <w:start w:val="1"/>
+      <w:numFmt w:val="bullet"/>
+      <w:lvlText w:val=""/>
+      <w:lvlJc w:val="left"/>
+      <w:pPr>
+        <w:tabs>
+          <w:tab w:val="num" w:pos="2880"/>
+        </w:tabs>
+        <w:ind w:left="2880" w:hanging="360"/>
+      </w:pPr>
+      <w:rPr>
+        <w:rFonts w:ascii="Wingdings" w:hAnsi="Wingdings" w:hint="default"/>
+        <w:sz w:val="20"/>
+      </w:rPr>
+    </w:lvl>
+    <w:lvl w:ilvl="4" w:tentative="1">
+      <w:start w:val="1"/>
+      <w:numFmt w:val="bullet"/>
+      <w:lvlText w:val=""/>
+      <w:lvlJc w:val="left"/>
+      <w:pPr>
+        <w:tabs>
+          <w:tab w:val="num" w:pos="3600"/>
+        </w:tabs>
+        <w:ind w:left="3600" w:hanging="360"/>
+      </w:pPr>
+      <w:rPr>
+        <w:rFonts w:ascii="Wingdings" w:hAnsi="Wingdings" w:hint="default"/>
+        <w:sz w:val="20"/>
+      </w:rPr>
+    </w:lvl>
+    <w:lvl w:ilvl="5" w:tentative="1">
+      <w:start w:val="1"/>
+      <w:numFmt w:val="bullet"/>
+      <w:lvlText w:val=""/>
+      <w:lvlJc w:val="left"/>
+      <w:pPr>
+        <w:tabs>
+          <w:tab w:val="num" w:pos="4320"/>
+        </w:tabs>
+        <w:ind w:left="4320" w:hanging="360"/>
+      </w:pPr>
+      <w:rPr>
+        <w:rFonts w:ascii="Wingdings" w:hAnsi="Wingdings" w:hint="default"/>
+        <w:sz w:val="20"/>
+      </w:rPr>
+    </w:lvl>
+    <w:lvl w:ilvl="6" w:tentative="1">
+      <w:start w:val="1"/>
+      <w:numFmt w:val="bullet"/>
+      <w:lvlText w:val=""/>
+      <w:lvlJc w:val="left"/>
+      <w:pPr>
+        <w:tabs>
+          <w:tab w:val="num" w:pos="5040"/>
+        </w:tabs>
+        <w:ind w:left="5040" w:hanging="360"/>
+      </w:pPr>
+      <w:rPr>
+        <w:rFonts w:ascii="Wingdings" w:hAnsi="Wingdings" w:hint="default"/>
+        <w:sz w:val="20"/>
+      </w:rPr>
+    </w:lvl>
+    <w:lvl w:ilvl="7" w:tentative="1">
+      <w:start w:val="1"/>
+      <w:numFmt w:val="bullet"/>
+      <w:lvlText w:val=""/>
+      <w:lvlJc w:val="left"/>
+      <w:pPr>
+        <w:tabs>
+          <w:tab w:val="num" w:pos="5760"/>
+        </w:tabs>
+        <w:ind w:left="5760" w:hanging="360"/>
+      </w:pPr>
+      <w:rPr>
+        <w:rFonts w:ascii="Wingdings" w:hAnsi="Wingdings" w:hint="default"/>
+        <w:sz w:val="20"/>
+      </w:rPr>
+    </w:lvl>
+    <w:lvl w:ilvl="8" w:tentative="1">
+      <w:start w:val="1"/>
+      <w:numFmt w:val="bullet"/>
+      <w:lvlText w:val=""/>
+      <w:lvlJc w:val="left"/>
+      <w:pPr>
+        <w:tabs>
+          <w:tab w:val="num" w:pos="6480"/>
+        </w:tabs>
+        <w:ind w:left="6480" w:hanging="360"/>
+      </w:pPr>
+      <w:rPr>
+        <w:rFonts w:ascii="Wingdings" w:hAnsi="Wingdings" w:hint="default"/>
+        <w:sz w:val="20"/>
+      </w:rPr>
+    </w:lvl>
+  </w:abstractNum>
+  <w:num w:numId="1">
+    <w:abstractNumId w:val="0"/>
+  </w:num>
+</w:numbering>
 </file>
 
 <file path=word/styles.xml><?xml version="1.0" encoding="utf-8"?>
@@ -460,7 +1020,6 @@
   <w:style w:type="character" w:default="1" w:styleId="DefaultParagraphFont">
     <w:name w:val="Default Paragraph Font"/>
     <w:uiPriority w:val="1"/>
-    <w:semiHidden/>
     <w:unhideWhenUsed/>
   </w:style>
   <w:style w:type="table" w:default="1" w:styleId="TableNormal">
@@ -483,6 +1042,36 @@
     <w:uiPriority w:val="99"/>
     <w:semiHidden/>
     <w:unhideWhenUsed/>
+  </w:style>
+  <w:style w:type="table" w:styleId="TableGrid">
+    <w:name w:val="Table Grid"/>
+    <w:basedOn w:val="TableNormal"/>
+    <w:uiPriority w:val="39"/>
+    <w:rsid w:val="0024764B"/>
+    <w:pPr>
+      <w:spacing w:after="0"/>
+    </w:pPr>
+    <w:tblPr>
+      <w:tblBorders>
+        <w:top w:val="single" w:sz="4" w:space="0" w:color="auto"/>
+        <w:left w:val="single" w:sz="4" w:space="0" w:color="auto"/>
+        <w:bottom w:val="single" w:sz="4" w:space="0" w:color="auto"/>
+        <w:right w:val="single" w:sz="4" w:space="0" w:color="auto"/>
+        <w:insideH w:val="single" w:sz="4" w:space="0" w:color="auto"/>
+        <w:insideV w:val="single" w:sz="4" w:space="0" w:color="auto"/>
+      </w:tblBorders>
+    </w:tblPr>
+  </w:style>
+  <w:style w:type="character" w:styleId="Hyperlink">
+    <w:name w:val="Hyperlink"/>
+    <w:basedOn w:val="DefaultParagraphFont"/>
+    <w:uiPriority w:val="99"/>
+    <w:unhideWhenUsed/>
+    <w:rsid w:val="0024764B"/>
+    <w:rPr>
+      <w:color w:val="0563C1" w:themeColor="hyperlink"/>
+      <w:u w:val="single"/>
+    </w:rPr>
   </w:style>
 </w:styles>
 </file>

</xml_diff>